<commit_message>
updated code and added slides
</commit_message>
<xml_diff>
--- a/outputs/notes/Notes.docx
+++ b/outputs/notes/Notes.docx
@@ -398,19 +398,7 @@
           <w:rPr>
             <w:rStyle w:val="Hyperlink"/>
           </w:rPr>
-          <w:t>Simple Analysis of the Candy Power Rankin</w:t>
-        </w:r>
-        <w:r>
-          <w:rPr>
-            <w:rStyle w:val="Hyperlink"/>
-          </w:rPr>
-          <w:t>g</w:t>
-        </w:r>
-        <w:r>
-          <w:rPr>
-            <w:rStyle w:val="Hyperlink"/>
-          </w:rPr>
-          <w:t xml:space="preserve"> Dataset</w:t>
+          <w:t>Simple Analysis of the Candy Power Ranking Dataset</w:t>
         </w:r>
       </w:hyperlink>
     </w:p>
@@ -484,14 +472,14 @@
         <w:rPr>
           <w:lang w:val="en-US"/>
         </w:rPr>
-        <w:t>The groupb</w:t>
+        <w:t xml:space="preserve">The </w:t>
       </w:r>
       <w:proofErr w:type="spellStart"/>
       <w:r>
         <w:rPr>
           <w:lang w:val="en-US"/>
         </w:rPr>
-        <w:t>y</w:t>
+        <w:t>groupby</w:t>
       </w:r>
       <w:proofErr w:type="spellEnd"/>
       <w:r>
@@ -822,21 +810,7 @@
             <w:rStyle w:val="Hyperlink"/>
             <w:noProof/>
           </w:rPr>
-          <w:t>The Ultimate Halloween Frankencandy Gene</w:t>
-        </w:r>
-        <w:r>
-          <w:rPr>
-            <w:rStyle w:val="Hyperlink"/>
-            <w:noProof/>
-          </w:rPr>
-          <w:t>r</w:t>
-        </w:r>
-        <w:r>
-          <w:rPr>
-            <w:rStyle w:val="Hyperlink"/>
-            <w:noProof/>
-          </w:rPr>
-          <w:t>ator</w:t>
+          <w:t>The Ultimate Halloween Frankencandy Generator</w:t>
         </w:r>
       </w:hyperlink>
     </w:p>
@@ -1010,7 +984,7 @@
           <w:noProof/>
         </w:rPr>
         <w:drawing>
-          <wp:inline distT="0" distB="0" distL="0" distR="0" wp14:anchorId="4997D727" wp14:editId="769C7314">
+          <wp:inline distT="0" distB="0" distL="0" distR="0" wp14:anchorId="4997D727" wp14:editId="73C81234">
             <wp:extent cx="3719757" cy="3486912"/>
             <wp:effectExtent l="0" t="0" r="0" b="0"/>
             <wp:docPr id="533891716" name="Picture 1"/>
@@ -1285,21 +1259,7 @@
             <w:rStyle w:val="Hyperlink"/>
             <w:noProof/>
           </w:rPr>
-          <w:t xml:space="preserve">Analysis </w:t>
-        </w:r>
-        <w:r>
-          <w:rPr>
-            <w:rStyle w:val="Hyperlink"/>
-            <w:noProof/>
-          </w:rPr>
-          <w:t>o</w:t>
-        </w:r>
-        <w:r>
-          <w:rPr>
-            <w:rStyle w:val="Hyperlink"/>
-            <w:noProof/>
-          </w:rPr>
-          <w:t>f Candy Ranking using Python</w:t>
+          <w:t>Analysis of Candy Ranking using Python</w:t>
         </w:r>
       </w:hyperlink>
     </w:p>
@@ -1373,21 +1333,7 @@
             <w:rStyle w:val="Hyperlink"/>
             <w:noProof/>
           </w:rPr>
-          <w:t>EDA: C</w:t>
-        </w:r>
-        <w:r>
-          <w:rPr>
-            <w:rStyle w:val="Hyperlink"/>
-            <w:noProof/>
-          </w:rPr>
-          <w:t>a</w:t>
-        </w:r>
-        <w:r>
-          <w:rPr>
-            <w:rStyle w:val="Hyperlink"/>
-            <w:noProof/>
-          </w:rPr>
-          <w:t>ndy Characteristics</w:t>
+          <w:t>EDA: Candy Characteristics</w:t>
         </w:r>
       </w:hyperlink>
     </w:p>
@@ -1716,10 +1662,32 @@
           <w:noProof/>
         </w:rPr>
       </w:pPr>
-      <w:r>
-        <w:rPr>
-          <w:noProof/>
-        </w:rPr>
+    </w:p>
+    <w:p>
+      <w:pPr>
+        <w:rPr>
+          <w:noProof/>
+        </w:rPr>
+      </w:pPr>
+    </w:p>
+    <w:p>
+      <w:pPr>
+        <w:rPr>
+          <w:noProof/>
+        </w:rPr>
+      </w:pPr>
+    </w:p>
+    <w:p>
+      <w:pPr>
+        <w:rPr>
+          <w:noProof/>
+        </w:rPr>
+      </w:pPr>
+      <w:r>
+        <w:rPr>
+          <w:noProof/>
+        </w:rPr>
+        <w:lastRenderedPageBreak/>
         <w:drawing>
           <wp:inline distT="0" distB="0" distL="0" distR="0" wp14:anchorId="1E3534F0" wp14:editId="17CD49AB">
             <wp:extent cx="5731510" cy="4027170"/>
@@ -1767,7 +1735,6 @@
         <w:rPr>
           <w:noProof/>
         </w:rPr>
-        <w:lastRenderedPageBreak/>
         <w:drawing>
           <wp:inline distT="0" distB="0" distL="0" distR="0" wp14:anchorId="7B598691" wp14:editId="0D79B359">
             <wp:extent cx="5731510" cy="3716020"/>
@@ -1797,6 +1764,209 @@
                     <a:prstGeom prst="rect">
                       <a:avLst/>
                     </a:prstGeom>
+                  </pic:spPr>
+                </pic:pic>
+              </a:graphicData>
+            </a:graphic>
+          </wp:inline>
+        </w:drawing>
+      </w:r>
+    </w:p>
+    <w:p>
+      <w:pPr>
+        <w:rPr>
+          <w:noProof/>
+        </w:rPr>
+      </w:pPr>
+    </w:p>
+    <w:p>
+      <w:pPr>
+        <w:rPr>
+          <w:noProof/>
+        </w:rPr>
+      </w:pPr>
+    </w:p>
+    <w:p>
+      <w:pPr>
+        <w:rPr>
+          <w:noProof/>
+        </w:rPr>
+      </w:pPr>
+    </w:p>
+    <w:p>
+      <w:pPr>
+        <w:rPr>
+          <w:noProof/>
+        </w:rPr>
+      </w:pPr>
+      <w:r>
+        <w:rPr>
+          <w:noProof/>
+        </w:rPr>
+        <w:lastRenderedPageBreak/>
+        <w:drawing>
+          <wp:inline distT="0" distB="0" distL="0" distR="0" wp14:anchorId="1032D6A4" wp14:editId="09611458">
+            <wp:extent cx="1930400" cy="2324100"/>
+            <wp:effectExtent l="0" t="0" r="0" b="0"/>
+            <wp:docPr id="993902986" name="Picture 1"/>
+            <wp:cNvGraphicFramePr>
+              <a:graphicFrameLocks xmlns:a="http://schemas.openxmlformats.org/drawingml/2006/main" noChangeAspect="1"/>
+            </wp:cNvGraphicFramePr>
+            <a:graphic xmlns:a="http://schemas.openxmlformats.org/drawingml/2006/main">
+              <a:graphicData uri="http://schemas.openxmlformats.org/drawingml/2006/picture">
+                <pic:pic xmlns:pic="http://schemas.openxmlformats.org/drawingml/2006/picture">
+                  <pic:nvPicPr>
+                    <pic:cNvPr id="993902986" name=""/>
+                    <pic:cNvPicPr/>
+                  </pic:nvPicPr>
+                  <pic:blipFill rotWithShape="1">
+                    <a:blip r:embed="rId28"/>
+                    <a:srcRect r="66320" b="66612"/>
+                    <a:stretch>
+                      <a:fillRect/>
+                    </a:stretch>
+                  </pic:blipFill>
+                  <pic:spPr bwMode="auto">
+                    <a:xfrm>
+                      <a:off x="0" y="0"/>
+                      <a:ext cx="1930400" cy="2324100"/>
+                    </a:xfrm>
+                    <a:prstGeom prst="rect">
+                      <a:avLst/>
+                    </a:prstGeom>
+                    <a:ln>
+                      <a:noFill/>
+                    </a:ln>
+                    <a:extLst>
+                      <a:ext uri="{53640926-AAD7-44D8-BBD7-CCE9431645EC}">
+                        <a14:shadowObscured xmlns:a14="http://schemas.microsoft.com/office/drawing/2010/main"/>
+                      </a:ext>
+                    </a:extLst>
+                  </pic:spPr>
+                </pic:pic>
+              </a:graphicData>
+            </a:graphic>
+          </wp:inline>
+        </w:drawing>
+      </w:r>
+    </w:p>
+    <w:p>
+      <w:pPr>
+        <w:rPr>
+          <w:noProof/>
+        </w:rPr>
+      </w:pPr>
+      <w:r>
+        <w:rPr>
+          <w:noProof/>
+        </w:rPr>
+        <w:t>(Go for chocolate and not Fruity)</w:t>
+      </w:r>
+    </w:p>
+    <w:p>
+      <w:pPr>
+        <w:rPr>
+          <w:noProof/>
+        </w:rPr>
+      </w:pPr>
+      <w:r>
+        <w:rPr>
+          <w:noProof/>
+        </w:rPr>
+        <w:drawing>
+          <wp:inline distT="0" distB="0" distL="0" distR="0" wp14:anchorId="487E3CFF" wp14:editId="76DCA7BE">
+            <wp:extent cx="1896110" cy="2331720"/>
+            <wp:effectExtent l="0" t="0" r="8890" b="0"/>
+            <wp:docPr id="1603609658" name="Picture 1"/>
+            <wp:cNvGraphicFramePr>
+              <a:graphicFrameLocks xmlns:a="http://schemas.openxmlformats.org/drawingml/2006/main" noChangeAspect="1"/>
+            </wp:cNvGraphicFramePr>
+            <a:graphic xmlns:a="http://schemas.openxmlformats.org/drawingml/2006/main">
+              <a:graphicData uri="http://schemas.openxmlformats.org/drawingml/2006/picture">
+                <pic:pic xmlns:pic="http://schemas.openxmlformats.org/drawingml/2006/picture">
+                  <pic:nvPicPr>
+                    <pic:cNvPr id="1603609658" name=""/>
+                    <pic:cNvPicPr/>
+                  </pic:nvPicPr>
+                  <pic:blipFill rotWithShape="1">
+                    <a:blip r:embed="rId28"/>
+                    <a:srcRect l="66917" t="66503" b="-1"/>
+                    <a:stretch>
+                      <a:fillRect/>
+                    </a:stretch>
+                  </pic:blipFill>
+                  <pic:spPr bwMode="auto">
+                    <a:xfrm>
+                      <a:off x="0" y="0"/>
+                      <a:ext cx="1896110" cy="2331720"/>
+                    </a:xfrm>
+                    <a:prstGeom prst="rect">
+                      <a:avLst/>
+                    </a:prstGeom>
+                    <a:ln>
+                      <a:noFill/>
+                    </a:ln>
+                    <a:extLst>
+                      <a:ext uri="{53640926-AAD7-44D8-BBD7-CCE9431645EC}">
+                        <a14:shadowObscured xmlns:a14="http://schemas.microsoft.com/office/drawing/2010/main"/>
+                      </a:ext>
+                    </a:extLst>
+                  </pic:spPr>
+                </pic:pic>
+              </a:graphicData>
+            </a:graphic>
+          </wp:inline>
+        </w:drawing>
+      </w:r>
+    </w:p>
+    <w:p>
+      <w:pPr>
+        <w:rPr>
+          <w:noProof/>
+        </w:rPr>
+      </w:pPr>
+      <w:r>
+        <w:rPr>
+          <w:noProof/>
+        </w:rPr>
+        <w:drawing>
+          <wp:inline distT="0" distB="0" distL="0" distR="0" wp14:anchorId="6A4FAD15" wp14:editId="35A7BFDE">
+            <wp:extent cx="1930400" cy="2331720"/>
+            <wp:effectExtent l="0" t="0" r="0" b="0"/>
+            <wp:docPr id="1003713919" name="Picture 1"/>
+            <wp:cNvGraphicFramePr>
+              <a:graphicFrameLocks xmlns:a="http://schemas.openxmlformats.org/drawingml/2006/main" noChangeAspect="1"/>
+            </wp:cNvGraphicFramePr>
+            <a:graphic xmlns:a="http://schemas.openxmlformats.org/drawingml/2006/main">
+              <a:graphicData uri="http://schemas.openxmlformats.org/drawingml/2006/picture">
+                <pic:pic xmlns:pic="http://schemas.openxmlformats.org/drawingml/2006/picture">
+                  <pic:nvPicPr>
+                    <pic:cNvPr id="1003713919" name=""/>
+                    <pic:cNvPicPr/>
+                  </pic:nvPicPr>
+                  <pic:blipFill rotWithShape="1">
+                    <a:blip r:embed="rId28"/>
+                    <a:srcRect t="66502" r="66320"/>
+                    <a:stretch>
+                      <a:fillRect/>
+                    </a:stretch>
+                  </pic:blipFill>
+                  <pic:spPr bwMode="auto">
+                    <a:xfrm>
+                      <a:off x="0" y="0"/>
+                      <a:ext cx="1930400" cy="2331720"/>
+                    </a:xfrm>
+                    <a:prstGeom prst="rect">
+                      <a:avLst/>
+                    </a:prstGeom>
+                    <a:ln>
+                      <a:noFill/>
+                    </a:ln>
+                    <a:extLst>
+                      <a:ext uri="{53640926-AAD7-44D8-BBD7-CCE9431645EC}">
+                        <a14:shadowObscured xmlns:a14="http://schemas.microsoft.com/office/drawing/2010/main"/>
+                      </a:ext>
+                    </a:extLst>
                   </pic:spPr>
                 </pic:pic>
               </a:graphicData>
@@ -2568,6 +2738,7 @@
   <w:style w:type="character" w:default="1" w:styleId="DefaultParagraphFont">
     <w:name w:val="Default Paragraph Font"/>
     <w:uiPriority w:val="1"/>
+    <w:semiHidden/>
     <w:unhideWhenUsed/>
   </w:style>
   <w:style w:type="table" w:default="1" w:styleId="TableNormal">

</xml_diff>